<commit_message>
changes - ready to start
</commit_message>
<xml_diff>
--- a/relatorio/rel.docx
+++ b/relatorio/rel.docx
@@ -12,7 +12,7 @@
         <w:rPr>
           <w:lang w:val="en-US"/>
         </w:rPr>
-        <w:t>adssaddsaasdadsdsa</w:t>
+        <w:t>teste</w:t>
       </w:r>
       <w:bookmarkStart w:id="0" w:name="_GoBack"/>
       <w:bookmarkEnd w:id="0"/>
@@ -25,6 +25,44 @@
     </w:sectPr>
   </w:body>
 </w:document>
+</file>
+
+<file path=word/endnotes.xml><?xml version="1.0" encoding="utf-8"?>
+<w:endnotes xmlns:wpc="http://schemas.microsoft.com/office/word/2010/wordprocessingCanvas" xmlns:mo="http://schemas.microsoft.com/office/mac/office/2008/main" xmlns:mc="http://schemas.openxmlformats.org/markup-compatibility/2006" xmlns:mv="urn:schemas-microsoft-com:mac:vml" xmlns:o="urn:schemas-microsoft-com:office:office" xmlns:r="http://schemas.openxmlformats.org/officeDocument/2006/relationships" xmlns:m="http://schemas.openxmlformats.org/officeDocument/2006/math" xmlns:v="urn:schemas-microsoft-com:vml" xmlns:wp14="http://schemas.microsoft.com/office/word/2010/wordprocessingDrawing" xmlns:wp="http://schemas.openxmlformats.org/drawingml/2006/wordprocessingDrawing" xmlns:w10="urn:schemas-microsoft-com:office:word" xmlns:w="http://schemas.openxmlformats.org/wordprocessingml/2006/main" xmlns:w14="http://schemas.microsoft.com/office/word/2010/wordml" xmlns:w15="http://schemas.microsoft.com/office/word/2012/wordml" xmlns:wpg="http://schemas.microsoft.com/office/word/2010/wordprocessingGroup" xmlns:wpi="http://schemas.microsoft.com/office/word/2010/wordprocessingInk" xmlns:wne="http://schemas.microsoft.com/office/word/2006/wordml" xmlns:wps="http://schemas.microsoft.com/office/word/2010/wordprocessingShape" mc:Ignorable="w14 w15 wp14">
+  <w:endnote w:type="separator" w:id="-1">
+    <w:p>
+      <w:r>
+        <w:separator/>
+      </w:r>
+    </w:p>
+  </w:endnote>
+  <w:endnote w:type="continuationSeparator" w:id="0">
+    <w:p>
+      <w:r>
+        <w:continuationSeparator/>
+      </w:r>
+    </w:p>
+  </w:endnote>
+</w:endnotes>
+</file>
+
+<file path=word/footnotes.xml><?xml version="1.0" encoding="utf-8"?>
+<w:footnotes xmlns:wpc="http://schemas.microsoft.com/office/word/2010/wordprocessingCanvas" xmlns:mo="http://schemas.microsoft.com/office/mac/office/2008/main" xmlns:mc="http://schemas.openxmlformats.org/markup-compatibility/2006" xmlns:mv="urn:schemas-microsoft-com:mac:vml" xmlns:o="urn:schemas-microsoft-com:office:office" xmlns:r="http://schemas.openxmlformats.org/officeDocument/2006/relationships" xmlns:m="http://schemas.openxmlformats.org/officeDocument/2006/math" xmlns:v="urn:schemas-microsoft-com:vml" xmlns:wp14="http://schemas.microsoft.com/office/word/2010/wordprocessingDrawing" xmlns:wp="http://schemas.openxmlformats.org/drawingml/2006/wordprocessingDrawing" xmlns:w10="urn:schemas-microsoft-com:office:word" xmlns:w="http://schemas.openxmlformats.org/wordprocessingml/2006/main" xmlns:w14="http://schemas.microsoft.com/office/word/2010/wordml" xmlns:w15="http://schemas.microsoft.com/office/word/2012/wordml" xmlns:wpg="http://schemas.microsoft.com/office/word/2010/wordprocessingGroup" xmlns:wpi="http://schemas.microsoft.com/office/word/2010/wordprocessingInk" xmlns:wne="http://schemas.microsoft.com/office/word/2006/wordml" xmlns:wps="http://schemas.microsoft.com/office/word/2010/wordprocessingShape" mc:Ignorable="w14 w15 wp14">
+  <w:footnote w:type="separator" w:id="-1">
+    <w:p>
+      <w:r>
+        <w:separator/>
+      </w:r>
+    </w:p>
+  </w:footnote>
+  <w:footnote w:type="continuationSeparator" w:id="0">
+    <w:p>
+      <w:r>
+        <w:continuationSeparator/>
+      </w:r>
+    </w:p>
+  </w:footnote>
+</w:footnotes>
 </file>
 
 <file path=word/styles.xml><?xml version="1.0" encoding="utf-8"?>
@@ -455,6 +493,48 @@
     <w:semiHidden/>
     <w:unhideWhenUsed/>
   </w:style>
+  <w:style w:type="paragraph" w:styleId="Header">
+    <w:name w:val="header"/>
+    <w:basedOn w:val="Normal"/>
+    <w:link w:val="HeaderChar"/>
+    <w:uiPriority w:val="99"/>
+    <w:unhideWhenUsed/>
+    <w:rsid w:val="00E26B5A"/>
+    <w:pPr>
+      <w:tabs>
+        <w:tab w:val="center" w:pos="4680"/>
+        <w:tab w:val="right" w:pos="9360"/>
+      </w:tabs>
+    </w:pPr>
+  </w:style>
+  <w:style w:type="character" w:customStyle="1" w:styleId="HeaderChar">
+    <w:name w:val="Header Char"/>
+    <w:basedOn w:val="DefaultParagraphFont"/>
+    <w:link w:val="Header"/>
+    <w:uiPriority w:val="99"/>
+    <w:rsid w:val="00E26B5A"/>
+  </w:style>
+  <w:style w:type="paragraph" w:styleId="Footer">
+    <w:name w:val="footer"/>
+    <w:basedOn w:val="Normal"/>
+    <w:link w:val="FooterChar"/>
+    <w:uiPriority w:val="99"/>
+    <w:unhideWhenUsed/>
+    <w:rsid w:val="00E26B5A"/>
+    <w:pPr>
+      <w:tabs>
+        <w:tab w:val="center" w:pos="4680"/>
+        <w:tab w:val="right" w:pos="9360"/>
+      </w:tabs>
+    </w:pPr>
+  </w:style>
+  <w:style w:type="character" w:customStyle="1" w:styleId="FooterChar">
+    <w:name w:val="Footer Char"/>
+    <w:basedOn w:val="DefaultParagraphFont"/>
+    <w:link w:val="Footer"/>
+    <w:uiPriority w:val="99"/>
+    <w:rsid w:val="00E26B5A"/>
+  </w:style>
 </w:styles>
 </file>
 

</xml_diff>

<commit_message>
rel update, + stuff
</commit_message>
<xml_diff>
--- a/relatorio/rel.docx
+++ b/relatorio/rel.docx
@@ -4,63 +4,57 @@
   <w:body>
     <w:p>
       <w:pPr>
-        <w:rPr>
-          <w:lang w:val="pt-PT"/>
-        </w:rPr>
-      </w:pPr>
-      <w:r>
-        <w:rPr>
-          <w:lang w:val="pt-BR"/>
+        <w:jc w:val="center"/>
+        <w:rPr>
+          <w:rFonts w:ascii="Arial Rounded MT Bold" w:hAnsi="Arial Rounded MT Bold" w:cs="Apple Chancery"/>
+          <w:sz w:val="36"/>
+          <w:lang w:val="pt-PT"/>
+        </w:rPr>
+      </w:pPr>
+      <w:r>
+        <w:rPr>
+          <w:rFonts w:ascii="Arial Rounded MT Bold" w:hAnsi="Arial Rounded MT Bold" w:cs="Apple Chancery"/>
+          <w:sz w:val="36"/>
+          <w:lang w:val="pt-PT"/>
         </w:rPr>
         <w:t xml:space="preserve">Projeto de </w:t>
       </w:r>
       <w:r>
         <w:rPr>
-          <w:lang w:val="pt-BR"/>
+          <w:rFonts w:ascii="Arial Rounded MT Bold" w:hAnsi="Arial Rounded MT Bold" w:cs="Apple Chancery"/>
+          <w:sz w:val="36"/>
+          <w:lang w:val="pt-PT"/>
         </w:rPr>
         <w:t>Bases de Dados</w:t>
       </w:r>
       <w:r>
         <w:rPr>
-          <w:lang w:val="pt-BR"/>
-        </w:rPr>
-        <w:t>,</w:t>
-      </w:r>
-      <w:r>
-        <w:rPr>
-          <w:lang w:val="pt-BR"/>
-        </w:rPr>
-        <w:t xml:space="preserve"> </w:t>
-      </w:r>
-      <w:r>
-        <w:rPr>
-          <w:lang w:val="pt-BR"/>
-        </w:rPr>
-        <w:t>1</w:t>
-      </w:r>
-      <w:r>
-        <w:rPr>
-          <w:lang w:val="pt-PT"/>
-        </w:rPr>
-        <w:t>º Entrega</w:t>
-      </w:r>
-    </w:p>
-    <w:p>
-      <w:pPr>
-        <w:rPr>
-          <w:lang w:val="pt-BR"/>
-        </w:rPr>
-      </w:pPr>
-    </w:p>
-    <w:p>
-      <w:pPr>
-        <w:rPr>
-          <w:lang w:val="pt-BR"/>
-        </w:rPr>
-      </w:pPr>
-      <w:r>
-        <w:rPr>
-          <w:lang w:val="pt-BR"/>
+          <w:rFonts w:ascii="Arial Rounded MT Bold" w:hAnsi="Arial Rounded MT Bold" w:cs="Apple Chancery"/>
+          <w:sz w:val="36"/>
+          <w:lang w:val="pt-PT"/>
+        </w:rPr>
+        <w:t>, 1º Entrega</w:t>
+      </w:r>
+    </w:p>
+    <w:p>
+      <w:pPr>
+        <w:rPr>
+          <w:lang w:val="pt-PT"/>
+        </w:rPr>
+      </w:pPr>
+    </w:p>
+    <w:p>
+      <w:pPr>
+        <w:jc w:val="center"/>
+        <w:rPr>
+          <w:sz w:val="36"/>
+          <w:lang w:val="pt-PT"/>
+        </w:rPr>
+      </w:pPr>
+      <w:r>
+        <w:rPr>
+          <w:sz w:val="36"/>
+          <w:lang w:val="pt-PT"/>
         </w:rPr>
         <w:t>2017/2018</w:t>
       </w:r>
@@ -71,209 +65,46 @@
           <w:lang w:val="pt-PT"/>
         </w:rPr>
       </w:pPr>
-      <w:r>
-        <w:rPr>
-          <w:lang w:val="pt-BR"/>
-        </w:rPr>
-        <w:t>1</w:t>
-      </w:r>
-      <w:r>
-        <w:rPr>
-          <w:lang w:val="pt-PT"/>
-        </w:rPr>
-        <w:t>º Entrega</w:t>
-      </w:r>
-    </w:p>
-    <w:p>
-      <w:pPr>
-        <w:rPr>
-          <w:lang w:val="pt-PT"/>
-        </w:rPr>
-      </w:pPr>
-    </w:p>
-    <w:p>
-      <w:pPr>
-        <w:rPr>
-          <w:lang w:val="pt-PT"/>
-        </w:rPr>
-      </w:pPr>
-      <w:r>
-        <w:rPr>
-          <w:lang w:val="pt-PT"/>
-        </w:rPr>
-        <w:t>Grupo 1</w:t>
-      </w:r>
-    </w:p>
-    <w:p>
-      <w:pPr>
-        <w:rPr>
-          <w:lang w:val="pt-PT"/>
-        </w:rPr>
-      </w:pPr>
-      <w:r>
-        <w:rPr>
-          <w:lang w:val="pt-PT"/>
-        </w:rPr>
-        <w:t>Professor: ...</w:t>
-      </w:r>
-      <w:bookmarkStart w:id="0" w:name="_GoBack"/>
-      <w:bookmarkEnd w:id="0"/>
-    </w:p>
-    <w:p>
-      <w:pPr>
-        <w:rPr>
-          <w:lang w:val="pt-PT"/>
-        </w:rPr>
-      </w:pPr>
-    </w:p>
-    <w:p>
-      <w:pPr>
-        <w:rPr>
-          <w:lang w:val="pt-BR"/>
-        </w:rPr>
-      </w:pPr>
-    </w:p>
-    <w:p>
-      <w:pPr>
-        <w:rPr>
-          <w:lang w:val="pt-BR"/>
-        </w:rPr>
-      </w:pPr>
-    </w:p>
-    <w:p>
-      <w:pPr>
-        <w:rPr>
-          <w:lang w:val="pt-BR"/>
-        </w:rPr>
-      </w:pPr>
-      <w:r>
-        <w:rPr>
-          <w:lang w:val="pt-BR"/>
-        </w:rPr>
-        <w:t>Francisco Aguiar- 84718</w:t>
-      </w:r>
-    </w:p>
-    <w:p>
-      <w:pPr>
-        <w:rPr>
-          <w:lang w:val="pt-BR"/>
-        </w:rPr>
-      </w:pPr>
-      <w:r>
-        <w:rPr>
-          <w:lang w:val="pt-BR"/>
-        </w:rPr>
-        <w:t>Gonçalo</w:t>
-      </w:r>
-      <w:r>
-        <w:rPr>
-          <w:lang w:val="pt-BR"/>
-        </w:rPr>
-        <w:t xml:space="preserve"> Marques - 84719</w:t>
-      </w:r>
-    </w:p>
-    <w:p>
-      <w:pPr>
-        <w:rPr>
-          <w:lang w:val="pt-BR"/>
-        </w:rPr>
-      </w:pPr>
-      <w:r>
-        <w:rPr>
-          <w:lang w:val="pt-BR"/>
-        </w:rPr>
-        <w:t xml:space="preserve">Manuel Sousa </w:t>
-      </w:r>
-      <w:r>
-        <w:rPr>
-          <w:lang w:val="pt-BR"/>
-        </w:rPr>
-        <w:t>-</w:t>
-      </w:r>
-      <w:r>
-        <w:rPr>
-          <w:lang w:val="pt-BR"/>
-        </w:rPr>
-        <w:t xml:space="preserve"> 84740</w:t>
-      </w:r>
-    </w:p>
-    <w:p>
-      <w:pPr>
-        <w:rPr>
-          <w:lang w:val="pt-BR"/>
-        </w:rPr>
-      </w:pPr>
-    </w:p>
-    <w:p>
-      <w:pPr>
-        <w:rPr>
-          <w:lang w:val="pt-BR"/>
-        </w:rPr>
-      </w:pPr>
-    </w:p>
-    <w:p>
-      <w:pPr>
-        <w:rPr>
-          <w:lang w:val="pt-BR"/>
-        </w:rPr>
-      </w:pPr>
-    </w:p>
-    <w:p>
-      <w:pPr>
-        <w:rPr>
-          <w:lang w:val="pt-BR"/>
-        </w:rPr>
-      </w:pPr>
-    </w:p>
-    <w:p>
-      <w:pPr>
-        <w:rPr>
-          <w:lang w:val="pt-BR"/>
-        </w:rPr>
-      </w:pPr>
-    </w:p>
-    <w:p>
-      <w:pPr>
-        <w:rPr>
-          <w:lang w:val="pt-BR"/>
-        </w:rPr>
-      </w:pPr>
-    </w:p>
-    <w:p>
-      <w:pPr>
-        <w:rPr>
-          <w:lang w:val="pt-BR"/>
-        </w:rPr>
-      </w:pPr>
-    </w:p>
-    <w:p>
-      <w:pPr>
-        <w:rPr>
-          <w:lang w:val="pt-BR"/>
-        </w:rPr>
-      </w:pPr>
-    </w:p>
-    <w:p>
-      <w:pPr>
-        <w:rPr>
-          <w:lang w:val="pt-BR"/>
-        </w:rPr>
-      </w:pPr>
-      <w:r>
-        <w:rPr>
-          <w:lang w:val="en-US"/>
+    </w:p>
+    <w:p>
+      <w:pPr>
+        <w:rPr>
+          <w:b/>
+          <w:lang w:val="pt-PT"/>
+        </w:rPr>
+      </w:pPr>
+    </w:p>
+    <w:p>
+      <w:pPr>
+        <w:rPr>
+          <w:b/>
+          <w:lang w:val="pt-PT"/>
+        </w:rPr>
+      </w:pPr>
+    </w:p>
+    <w:p>
+      <w:pPr>
+        <w:rPr>
+          <w:b/>
+          <w:lang w:val="pt-PT"/>
+        </w:rPr>
+      </w:pPr>
+      <w:r>
+        <w:rPr>
+          <w:noProof/>
+          <w:lang w:val="pt-PT" w:eastAsia="en-GB"/>
         </w:rPr>
         <w:drawing>
-          <wp:anchor distT="0" distB="0" distL="114300" distR="114300" simplePos="0" relativeHeight="251658240" behindDoc="0" locked="0" layoutInCell="1" allowOverlap="1" wp14:anchorId="28060780" wp14:editId="0A5A6FFA">
+          <wp:anchor distT="0" distB="0" distL="114300" distR="114300" simplePos="0" relativeHeight="251658240" behindDoc="0" locked="0" layoutInCell="1" allowOverlap="1" wp14:anchorId="28060780" wp14:editId="77600559">
             <wp:simplePos x="0" y="0"/>
             <wp:positionH relativeFrom="margin">
-              <wp:align>center</wp:align>
+              <wp:posOffset>490855</wp:posOffset>
             </wp:positionH>
             <wp:positionV relativeFrom="margin">
-              <wp:align>center</wp:align>
+              <wp:posOffset>1462767</wp:posOffset>
             </wp:positionV>
-            <wp:extent cx="4737735" cy="2083848"/>
-            <wp:effectExtent l="0" t="0" r="0" b="0"/>
+            <wp:extent cx="4737735" cy="2083435"/>
+            <wp:effectExtent l="0" t="0" r="12065" b="0"/>
             <wp:wrapSquare wrapText="bothSides"/>
             <wp:docPr id="1" name="Picture 1"/>
             <wp:cNvGraphicFramePr>
@@ -301,7 +132,7 @@
                   <pic:spPr>
                     <a:xfrm>
                       <a:off x="0" y="0"/>
-                      <a:ext cx="4737735" cy="2083848"/>
+                      <a:ext cx="4737735" cy="2083435"/>
                     </a:xfrm>
                     <a:prstGeom prst="rect">
                       <a:avLst/>
@@ -317,246 +148,758 @@
     <w:p>
       <w:pPr>
         <w:rPr>
-          <w:lang w:val="pt-BR"/>
-        </w:rPr>
-      </w:pPr>
-    </w:p>
-    <w:p>
-      <w:pPr>
-        <w:rPr>
-          <w:lang w:val="pt-BR"/>
-        </w:rPr>
-      </w:pPr>
-    </w:p>
-    <w:p>
-      <w:pPr>
-        <w:rPr>
-          <w:lang w:val="pt-BR"/>
-        </w:rPr>
-      </w:pPr>
-    </w:p>
-    <w:p>
-      <w:pPr>
-        <w:rPr>
-          <w:lang w:val="pt-BR"/>
-        </w:rPr>
-      </w:pPr>
-    </w:p>
-    <w:p>
-      <w:pPr>
-        <w:rPr>
-          <w:lang w:val="pt-BR"/>
-        </w:rPr>
-      </w:pPr>
-    </w:p>
-    <w:p>
-      <w:pPr>
-        <w:rPr>
-          <w:lang w:val="pt-BR"/>
-        </w:rPr>
-      </w:pPr>
-    </w:p>
-    <w:p>
-      <w:pPr>
-        <w:rPr>
-          <w:lang w:val="pt-BR"/>
-        </w:rPr>
-      </w:pPr>
-    </w:p>
-    <w:p>
-      <w:pPr>
-        <w:rPr>
-          <w:lang w:val="pt-BR"/>
-        </w:rPr>
-      </w:pPr>
-    </w:p>
-    <w:p>
-      <w:pPr>
-        <w:rPr>
-          <w:lang w:val="pt-BR"/>
-        </w:rPr>
-      </w:pPr>
-    </w:p>
-    <w:p>
-      <w:pPr>
-        <w:rPr>
-          <w:lang w:val="pt-BR"/>
-        </w:rPr>
-      </w:pPr>
-    </w:p>
-    <w:p>
-      <w:pPr>
-        <w:rPr>
-          <w:lang w:val="pt-BR"/>
-        </w:rPr>
-      </w:pPr>
-    </w:p>
-    <w:p>
-      <w:pPr>
-        <w:rPr>
-          <w:lang w:val="pt-BR"/>
-        </w:rPr>
-      </w:pPr>
-    </w:p>
-    <w:p>
-      <w:pPr>
-        <w:rPr>
-          <w:lang w:val="pt-BR"/>
-        </w:rPr>
-      </w:pPr>
-    </w:p>
-    <w:p>
-      <w:pPr>
-        <w:rPr>
-          <w:lang w:val="pt-BR"/>
-        </w:rPr>
-      </w:pPr>
-    </w:p>
-    <w:p>
-      <w:pPr>
-        <w:rPr>
-          <w:lang w:val="pt-BR"/>
-        </w:rPr>
-      </w:pPr>
-    </w:p>
-    <w:p>
-      <w:pPr>
-        <w:rPr>
-          <w:lang w:val="pt-BR"/>
-        </w:rPr>
-      </w:pPr>
-    </w:p>
-    <w:p>
-      <w:pPr>
-        <w:rPr>
-          <w:lang w:val="pt-BR"/>
-        </w:rPr>
-      </w:pPr>
-    </w:p>
-    <w:p>
-      <w:pPr>
-        <w:rPr>
-          <w:lang w:val="pt-BR"/>
-        </w:rPr>
-      </w:pPr>
-    </w:p>
-    <w:p>
-      <w:pPr>
-        <w:rPr>
-          <w:lang w:val="pt-BR"/>
-        </w:rPr>
-      </w:pPr>
-    </w:p>
-    <w:p>
-      <w:pPr>
-        <w:rPr>
-          <w:lang w:val="pt-BR"/>
-        </w:rPr>
-      </w:pPr>
-    </w:p>
-    <w:p>
-      <w:pPr>
-        <w:rPr>
-          <w:lang w:val="pt-BR"/>
-        </w:rPr>
-      </w:pPr>
-    </w:p>
-    <w:p>
-      <w:pPr>
-        <w:rPr>
-          <w:lang w:val="pt-BR"/>
-        </w:rPr>
-      </w:pPr>
-    </w:p>
-    <w:p>
-      <w:pPr>
-        <w:rPr>
-          <w:lang w:val="pt-BR"/>
-        </w:rPr>
-      </w:pPr>
-    </w:p>
-    <w:p>
-      <w:pPr>
-        <w:rPr>
-          <w:lang w:val="pt-BR"/>
-        </w:rPr>
-      </w:pPr>
-    </w:p>
-    <w:p>
-      <w:pPr>
-        <w:rPr>
-          <w:lang w:val="pt-BR"/>
-        </w:rPr>
-      </w:pPr>
-    </w:p>
-    <w:p>
-      <w:pPr>
-        <w:rPr>
-          <w:lang w:val="pt-BR"/>
-        </w:rPr>
-      </w:pPr>
-    </w:p>
-    <w:p>
-      <w:pPr>
-        <w:rPr>
-          <w:lang w:val="pt-BR"/>
-        </w:rPr>
-      </w:pPr>
-    </w:p>
-    <w:p>
-      <w:pPr>
-        <w:rPr>
-          <w:lang w:val="pt-BR"/>
-        </w:rPr>
-      </w:pPr>
-    </w:p>
-    <w:p>
-      <w:pPr>
-        <w:rPr>
-          <w:lang w:val="pt-BR"/>
-        </w:rPr>
-      </w:pPr>
-    </w:p>
-    <w:p>
-      <w:pPr>
-        <w:rPr>
-          <w:lang w:val="pt-BR"/>
-        </w:rPr>
-      </w:pPr>
-    </w:p>
-    <w:p>
-      <w:pPr>
-        <w:rPr>
-          <w:lang w:val="pt-BR"/>
-        </w:rPr>
-      </w:pPr>
-    </w:p>
-    <w:p>
-      <w:pPr>
-        <w:rPr>
-          <w:lang w:val="pt-BR"/>
-        </w:rPr>
-      </w:pPr>
-    </w:p>
-    <w:p>
-      <w:pPr>
-        <w:rPr>
-          <w:lang w:val="pt-BR"/>
-        </w:rPr>
-      </w:pPr>
-    </w:p>
-    <w:p>
-      <w:pPr>
-        <w:rPr>
-          <w:lang w:val="pt-BR"/>
-        </w:rPr>
-      </w:pPr>
-      <w:r>
-        <w:rPr>
-          <w:lang w:val="pt-BR"/>
+          <w:b/>
+          <w:lang w:val="pt-PT"/>
+        </w:rPr>
+      </w:pPr>
+    </w:p>
+    <w:p>
+      <w:pPr>
+        <w:rPr>
+          <w:b/>
+          <w:lang w:val="pt-PT"/>
+        </w:rPr>
+      </w:pPr>
+    </w:p>
+    <w:p>
+      <w:pPr>
+        <w:rPr>
+          <w:b/>
+          <w:lang w:val="pt-PT"/>
+        </w:rPr>
+      </w:pPr>
+    </w:p>
+    <w:p>
+      <w:pPr>
+        <w:rPr>
+          <w:b/>
+          <w:lang w:val="pt-PT"/>
+        </w:rPr>
+      </w:pPr>
+    </w:p>
+    <w:p>
+      <w:pPr>
+        <w:rPr>
+          <w:b/>
+          <w:lang w:val="pt-PT"/>
+        </w:rPr>
+      </w:pPr>
+    </w:p>
+    <w:p>
+      <w:pPr>
+        <w:rPr>
+          <w:b/>
+          <w:lang w:val="pt-PT"/>
+        </w:rPr>
+      </w:pPr>
+    </w:p>
+    <w:p>
+      <w:pPr>
+        <w:rPr>
+          <w:b/>
+          <w:lang w:val="pt-PT"/>
+        </w:rPr>
+      </w:pPr>
+    </w:p>
+    <w:p>
+      <w:pPr>
+        <w:rPr>
+          <w:b/>
+          <w:lang w:val="pt-PT"/>
+        </w:rPr>
+      </w:pPr>
+    </w:p>
+    <w:p>
+      <w:pPr>
+        <w:rPr>
+          <w:b/>
+          <w:lang w:val="pt-PT"/>
+        </w:rPr>
+      </w:pPr>
+    </w:p>
+    <w:p>
+      <w:pPr>
+        <w:rPr>
+          <w:b/>
+          <w:lang w:val="pt-PT"/>
+        </w:rPr>
+      </w:pPr>
+    </w:p>
+    <w:p>
+      <w:pPr>
+        <w:rPr>
+          <w:b/>
+          <w:lang w:val="pt-PT"/>
+        </w:rPr>
+      </w:pPr>
+    </w:p>
+    <w:p>
+      <w:pPr>
+        <w:rPr>
+          <w:b/>
+          <w:lang w:val="pt-PT"/>
+        </w:rPr>
+      </w:pPr>
+    </w:p>
+    <w:p>
+      <w:pPr>
+        <w:rPr>
+          <w:b/>
+          <w:lang w:val="pt-PT"/>
+        </w:rPr>
+      </w:pPr>
+    </w:p>
+    <w:p>
+      <w:pPr>
+        <w:rPr>
+          <w:b/>
+          <w:lang w:val="pt-PT"/>
+        </w:rPr>
+      </w:pPr>
+    </w:p>
+    <w:p>
+      <w:pPr>
+        <w:rPr>
+          <w:b/>
+          <w:lang w:val="pt-PT"/>
+        </w:rPr>
+      </w:pPr>
+    </w:p>
+    <w:p>
+      <w:pPr>
+        <w:rPr>
+          <w:b/>
+          <w:sz w:val="28"/>
+          <w:lang w:val="pt-PT"/>
+        </w:rPr>
+      </w:pPr>
+      <w:r>
+        <w:rPr>
+          <w:b/>
+          <w:sz w:val="28"/>
+          <w:lang w:val="pt-PT"/>
+        </w:rPr>
+        <w:t>Grupo 1</w:t>
+      </w:r>
+    </w:p>
+    <w:p>
+      <w:pPr>
+        <w:rPr>
+          <w:b/>
+          <w:sz w:val="28"/>
+          <w:lang w:val="pt-PT"/>
+        </w:rPr>
+      </w:pPr>
+      <w:r>
+        <w:rPr>
+          <w:b/>
+          <w:sz w:val="28"/>
+          <w:lang w:val="pt-PT"/>
+        </w:rPr>
+        <w:t>Membros:</w:t>
+      </w:r>
+    </w:p>
+    <w:p>
+      <w:pPr>
+        <w:pStyle w:val="ListParagraph"/>
+        <w:numPr>
+          <w:ilvl w:val="0"/>
+          <w:numId w:val="4"/>
+        </w:numPr>
+        <w:rPr>
+          <w:sz w:val="28"/>
+          <w:lang w:val="pt-PT"/>
+        </w:rPr>
+      </w:pPr>
+      <w:r>
+        <w:rPr>
+          <w:b/>
+          <w:sz w:val="28"/>
+          <w:lang w:val="pt-PT"/>
+        </w:rPr>
+        <w:t>84718</w:t>
+      </w:r>
+      <w:r>
+        <w:rPr>
+          <w:sz w:val="28"/>
+          <w:lang w:val="pt-PT"/>
+        </w:rPr>
+        <w:t xml:space="preserve"> – Francisco Aguiar</w:t>
+      </w:r>
+    </w:p>
+    <w:p>
+      <w:pPr>
+        <w:pStyle w:val="ListParagraph"/>
+        <w:numPr>
+          <w:ilvl w:val="0"/>
+          <w:numId w:val="4"/>
+        </w:numPr>
+        <w:rPr>
+          <w:sz w:val="28"/>
+          <w:lang w:val="pt-PT"/>
+        </w:rPr>
+      </w:pPr>
+      <w:r>
+        <w:rPr>
+          <w:b/>
+          <w:sz w:val="28"/>
+          <w:lang w:val="pt-PT"/>
+        </w:rPr>
+        <w:t>84719</w:t>
+      </w:r>
+      <w:r>
+        <w:rPr>
+          <w:sz w:val="28"/>
+          <w:lang w:val="pt-PT"/>
+        </w:rPr>
+        <w:t xml:space="preserve"> </w:t>
+      </w:r>
+      <w:r>
+        <w:rPr>
+          <w:sz w:val="28"/>
+          <w:lang w:val="pt-PT"/>
+        </w:rPr>
+        <w:t>–</w:t>
+      </w:r>
+      <w:r>
+        <w:rPr>
+          <w:sz w:val="28"/>
+          <w:lang w:val="pt-PT"/>
+        </w:rPr>
+        <w:t xml:space="preserve"> Gonçalo Marques</w:t>
+      </w:r>
+    </w:p>
+    <w:p>
+      <w:pPr>
+        <w:pStyle w:val="ListParagraph"/>
+        <w:numPr>
+          <w:ilvl w:val="0"/>
+          <w:numId w:val="4"/>
+        </w:numPr>
+        <w:rPr>
+          <w:sz w:val="28"/>
+          <w:lang w:val="pt-PT"/>
+        </w:rPr>
+      </w:pPr>
+      <w:r>
+        <w:rPr>
+          <w:b/>
+          <w:sz w:val="28"/>
+          <w:lang w:val="pt-PT"/>
+        </w:rPr>
+        <w:t>84740</w:t>
+      </w:r>
+      <w:r>
+        <w:rPr>
+          <w:sz w:val="28"/>
+          <w:lang w:val="pt-PT"/>
+        </w:rPr>
+        <w:t xml:space="preserve"> – Manuel Sousa</w:t>
+      </w:r>
+    </w:p>
+    <w:p>
+      <w:pPr>
+        <w:rPr>
+          <w:sz w:val="28"/>
+          <w:lang w:val="pt-PT"/>
+        </w:rPr>
+      </w:pPr>
+      <w:r>
+        <w:rPr>
+          <w:b/>
+          <w:sz w:val="28"/>
+          <w:lang w:val="pt-PT"/>
+        </w:rPr>
+        <w:t>Professor:</w:t>
+      </w:r>
+      <w:r>
+        <w:rPr>
+          <w:sz w:val="28"/>
+          <w:lang w:val="pt-PT"/>
+        </w:rPr>
+        <w:t xml:space="preserve"> Tomás Almeida e Silva Martins Alves</w:t>
+      </w:r>
+    </w:p>
+    <w:p>
+      <w:pPr>
+        <w:rPr>
+          <w:lang w:val="pt-PT"/>
+        </w:rPr>
+      </w:pPr>
+    </w:p>
+    <w:p>
+      <w:pPr>
+        <w:rPr>
+          <w:lang w:val="pt-PT"/>
+        </w:rPr>
+      </w:pPr>
+    </w:p>
+    <w:p>
+      <w:pPr>
+        <w:rPr>
+          <w:lang w:val="pt-PT"/>
+        </w:rPr>
+      </w:pPr>
+    </w:p>
+    <w:p>
+      <w:pPr>
+        <w:rPr>
+          <w:lang w:val="pt-PT"/>
+        </w:rPr>
+      </w:pPr>
+    </w:p>
+    <w:p>
+      <w:pPr>
+        <w:rPr>
+          <w:lang w:val="pt-PT"/>
+        </w:rPr>
+      </w:pPr>
+    </w:p>
+    <w:p>
+      <w:pPr>
+        <w:rPr>
+          <w:lang w:val="pt-PT"/>
+        </w:rPr>
+      </w:pPr>
+    </w:p>
+    <w:p>
+      <w:pPr>
+        <w:rPr>
+          <w:lang w:val="pt-PT"/>
+        </w:rPr>
+      </w:pPr>
+    </w:p>
+    <w:p>
+      <w:pPr>
+        <w:rPr>
+          <w:lang w:val="pt-PT"/>
+        </w:rPr>
+      </w:pPr>
+    </w:p>
+    <w:p>
+      <w:pPr>
+        <w:rPr>
+          <w:lang w:val="pt-PT"/>
+        </w:rPr>
+      </w:pPr>
+    </w:p>
+    <w:p>
+      <w:pPr>
+        <w:rPr>
+          <w:lang w:val="pt-PT"/>
+        </w:rPr>
+      </w:pPr>
+    </w:p>
+    <w:p>
+      <w:pPr>
+        <w:rPr>
+          <w:lang w:val="pt-PT"/>
+        </w:rPr>
+      </w:pPr>
+    </w:p>
+    <w:p>
+      <w:pPr>
+        <w:rPr>
+          <w:lang w:val="pt-PT"/>
+        </w:rPr>
+      </w:pPr>
+    </w:p>
+    <w:p>
+      <w:pPr>
+        <w:rPr>
+          <w:lang w:val="pt-PT"/>
+        </w:rPr>
+      </w:pPr>
+    </w:p>
+    <w:p>
+      <w:pPr>
+        <w:rPr>
+          <w:lang w:val="pt-PT"/>
+        </w:rPr>
+      </w:pPr>
+    </w:p>
+    <w:p>
+      <w:pPr>
+        <w:rPr>
+          <w:lang w:val="pt-PT"/>
+        </w:rPr>
+      </w:pPr>
+    </w:p>
+    <w:p>
+      <w:pPr>
+        <w:rPr>
+          <w:lang w:val="pt-PT"/>
+        </w:rPr>
+      </w:pPr>
+    </w:p>
+    <w:p>
+      <w:pPr>
+        <w:rPr>
+          <w:lang w:val="pt-PT"/>
+        </w:rPr>
+      </w:pPr>
+    </w:p>
+    <w:p>
+      <w:pPr>
+        <w:rPr>
+          <w:lang w:val="pt-PT"/>
+        </w:rPr>
+      </w:pPr>
+    </w:p>
+    <w:p>
+      <w:pPr>
+        <w:rPr>
+          <w:lang w:val="pt-PT"/>
+        </w:rPr>
+      </w:pPr>
+    </w:p>
+    <w:p>
+      <w:pPr>
+        <w:rPr>
+          <w:lang w:val="pt-PT"/>
+        </w:rPr>
+      </w:pPr>
+    </w:p>
+    <w:p>
+      <w:pPr>
+        <w:rPr>
+          <w:lang w:val="pt-PT"/>
+        </w:rPr>
+      </w:pPr>
+    </w:p>
+    <w:p>
+      <w:pPr>
+        <w:rPr>
+          <w:lang w:val="pt-PT"/>
+        </w:rPr>
+      </w:pPr>
+    </w:p>
+    <w:p>
+      <w:pPr>
+        <w:rPr>
+          <w:lang w:val="pt-PT"/>
+        </w:rPr>
+      </w:pPr>
+    </w:p>
+    <w:p>
+      <w:pPr>
+        <w:rPr>
+          <w:lang w:val="pt-PT"/>
+        </w:rPr>
+      </w:pPr>
+    </w:p>
+    <w:p>
+      <w:pPr>
+        <w:rPr>
+          <w:lang w:val="pt-PT"/>
+        </w:rPr>
+      </w:pPr>
+    </w:p>
+    <w:p>
+      <w:pPr>
+        <w:rPr>
+          <w:lang w:val="pt-PT"/>
+        </w:rPr>
+      </w:pPr>
+    </w:p>
+    <w:p>
+      <w:pPr>
+        <w:rPr>
+          <w:lang w:val="pt-PT"/>
+        </w:rPr>
+      </w:pPr>
+    </w:p>
+    <w:p>
+      <w:pPr>
+        <w:rPr>
+          <w:lang w:val="pt-PT"/>
+        </w:rPr>
+      </w:pPr>
+    </w:p>
+    <w:p>
+      <w:pPr>
+        <w:rPr>
+          <w:lang w:val="pt-PT"/>
+        </w:rPr>
+      </w:pPr>
+    </w:p>
+    <w:p>
+      <w:pPr>
+        <w:rPr>
+          <w:lang w:val="pt-PT"/>
+        </w:rPr>
+      </w:pPr>
+    </w:p>
+    <w:p>
+      <w:pPr>
+        <w:rPr>
+          <w:lang w:val="pt-PT"/>
+        </w:rPr>
+      </w:pPr>
+    </w:p>
+    <w:p>
+      <w:pPr>
+        <w:rPr>
+          <w:lang w:val="pt-PT"/>
+        </w:rPr>
+      </w:pPr>
+    </w:p>
+    <w:p>
+      <w:pPr>
+        <w:rPr>
+          <w:lang w:val="pt-PT"/>
+        </w:rPr>
+      </w:pPr>
+    </w:p>
+    <w:p>
+      <w:pPr>
+        <w:rPr>
+          <w:lang w:val="pt-PT"/>
+        </w:rPr>
+      </w:pPr>
+    </w:p>
+    <w:p>
+      <w:pPr>
+        <w:rPr>
+          <w:lang w:val="pt-PT"/>
+        </w:rPr>
+      </w:pPr>
+    </w:p>
+    <w:p>
+      <w:pPr>
+        <w:rPr>
+          <w:lang w:val="pt-PT"/>
+        </w:rPr>
+      </w:pPr>
+    </w:p>
+    <w:p>
+      <w:pPr>
+        <w:rPr>
+          <w:lang w:val="pt-PT"/>
+        </w:rPr>
+      </w:pPr>
+    </w:p>
+    <w:p>
+      <w:pPr>
+        <w:rPr>
+          <w:lang w:val="pt-PT"/>
+        </w:rPr>
+      </w:pPr>
+    </w:p>
+    <w:p>
+      <w:pPr>
+        <w:rPr>
+          <w:lang w:val="pt-PT"/>
+        </w:rPr>
+      </w:pPr>
+    </w:p>
+    <w:p>
+      <w:pPr>
+        <w:rPr>
+          <w:lang w:val="pt-PT"/>
+        </w:rPr>
+      </w:pPr>
+    </w:p>
+    <w:p>
+      <w:pPr>
+        <w:rPr>
+          <w:lang w:val="pt-PT"/>
+        </w:rPr>
+      </w:pPr>
+    </w:p>
+    <w:p>
+      <w:pPr>
+        <w:rPr>
+          <w:lang w:val="pt-PT"/>
+        </w:rPr>
+      </w:pPr>
+    </w:p>
+    <w:p>
+      <w:pPr>
+        <w:rPr>
+          <w:lang w:val="pt-PT"/>
+        </w:rPr>
+      </w:pPr>
+    </w:p>
+    <w:p>
+      <w:pPr>
+        <w:rPr>
+          <w:lang w:val="pt-PT"/>
+        </w:rPr>
+      </w:pPr>
+    </w:p>
+    <w:p>
+      <w:pPr>
+        <w:rPr>
+          <w:lang w:val="pt-PT"/>
+        </w:rPr>
+      </w:pPr>
+    </w:p>
+    <w:p>
+      <w:pPr>
+        <w:rPr>
+          <w:lang w:val="pt-PT"/>
+        </w:rPr>
+      </w:pPr>
+    </w:p>
+    <w:p>
+      <w:pPr>
+        <w:rPr>
+          <w:lang w:val="pt-PT"/>
+        </w:rPr>
+      </w:pPr>
+    </w:p>
+    <w:p>
+      <w:pPr>
+        <w:rPr>
+          <w:lang w:val="pt-PT"/>
+        </w:rPr>
+      </w:pPr>
+    </w:p>
+    <w:p>
+      <w:pPr>
+        <w:rPr>
+          <w:lang w:val="pt-PT"/>
+        </w:rPr>
+      </w:pPr>
+    </w:p>
+    <w:p>
+      <w:pPr>
+        <w:rPr>
+          <w:lang w:val="pt-PT"/>
+        </w:rPr>
+      </w:pPr>
+    </w:p>
+    <w:p>
+      <w:pPr>
+        <w:rPr>
+          <w:lang w:val="pt-PT"/>
+        </w:rPr>
+      </w:pPr>
+    </w:p>
+    <w:p>
+      <w:pPr>
+        <w:rPr>
+          <w:lang w:val="pt-PT"/>
+        </w:rPr>
+      </w:pPr>
+    </w:p>
+    <w:p>
+      <w:pPr>
+        <w:rPr>
+          <w:lang w:val="pt-PT"/>
+        </w:rPr>
+      </w:pPr>
+    </w:p>
+    <w:p>
+      <w:pPr>
+        <w:rPr>
+          <w:lang w:val="pt-PT"/>
+        </w:rPr>
+      </w:pPr>
+    </w:p>
+    <w:p>
+      <w:pPr>
+        <w:rPr>
+          <w:lang w:val="pt-PT"/>
+        </w:rPr>
+      </w:pPr>
+    </w:p>
+    <w:p>
+      <w:pPr>
+        <w:rPr>
+          <w:lang w:val="pt-PT"/>
+        </w:rPr>
+      </w:pPr>
+    </w:p>
+    <w:p>
+      <w:pPr>
+        <w:rPr>
+          <w:lang w:val="pt-PT"/>
+        </w:rPr>
+      </w:pPr>
+    </w:p>
+    <w:p>
+      <w:pPr>
+        <w:rPr>
+          <w:lang w:val="pt-PT"/>
+        </w:rPr>
+      </w:pPr>
+    </w:p>
+    <w:p>
+      <w:pPr>
+        <w:rPr>
+          <w:lang w:val="pt-PT"/>
+        </w:rPr>
+      </w:pPr>
+    </w:p>
+    <w:p>
+      <w:pPr>
+        <w:rPr>
+          <w:lang w:val="pt-PT"/>
+        </w:rPr>
+      </w:pPr>
+    </w:p>
+    <w:p>
+      <w:pPr>
+        <w:rPr>
+          <w:lang w:val="pt-PT"/>
+        </w:rPr>
+      </w:pPr>
+    </w:p>
+    <w:p>
+      <w:pPr>
+        <w:rPr>
+          <w:lang w:val="pt-PT"/>
+        </w:rPr>
+      </w:pPr>
+    </w:p>
+    <w:p>
+      <w:pPr>
+        <w:rPr>
+          <w:lang w:val="pt-PT"/>
+        </w:rPr>
+      </w:pPr>
+    </w:p>
+    <w:p>
+      <w:pPr>
+        <w:rPr>
+          <w:lang w:val="pt-PT"/>
+        </w:rPr>
+      </w:pPr>
+    </w:p>
+    <w:p>
+      <w:pPr>
+        <w:rPr>
+          <w:lang w:val="pt-PT"/>
+        </w:rPr>
+      </w:pPr>
+    </w:p>
+    <w:p>
+      <w:pPr>
+        <w:rPr>
+          <w:b/>
+          <w:sz w:val="28"/>
+          <w:lang w:val="pt-PT"/>
+        </w:rPr>
+      </w:pPr>
+      <w:r>
+        <w:rPr>
+          <w:b/>
+          <w:sz w:val="28"/>
+          <w:lang w:val="pt-PT"/>
         </w:rPr>
         <w:t>Restrições de integridade:</w:t>
       </w:r>
+    </w:p>
+    <w:p>
+      <w:pPr>
+        <w:rPr>
+          <w:b/>
+          <w:sz w:val="28"/>
+          <w:lang w:val="pt-PT"/>
+        </w:rPr>
+      </w:pPr>
     </w:p>
     <w:p>
       <w:pPr>
@@ -565,12 +908,14 @@
           <w:numId w:val="1"/>
         </w:numPr>
         <w:rPr>
-          <w:lang w:val="pt-BR"/>
-        </w:rPr>
-      </w:pPr>
-      <w:r>
-        <w:rPr>
-          <w:lang w:val="pt-BR"/>
+          <w:sz w:val="28"/>
+          <w:lang w:val="pt-PT"/>
+        </w:rPr>
+      </w:pPr>
+      <w:r>
+        <w:rPr>
+          <w:sz w:val="28"/>
+          <w:lang w:val="pt-PT"/>
         </w:rPr>
         <w:t>Um Fornecedor não pode ser primário e secundário do mesmo produto</w:t>
       </w:r>
@@ -582,14 +927,39 @@
           <w:numId w:val="1"/>
         </w:numPr>
         <w:rPr>
-          <w:lang w:val="pt-BR"/>
-        </w:rPr>
-      </w:pPr>
-      <w:r>
-        <w:rPr>
-          <w:lang w:val="pt-BR"/>
-        </w:rPr>
-        <w:t>Os empregados nocturnos não podem ser de reposição especifica</w:t>
+          <w:sz w:val="28"/>
+          <w:lang w:val="pt-PT"/>
+        </w:rPr>
+      </w:pPr>
+      <w:r>
+        <w:rPr>
+          <w:sz w:val="28"/>
+          <w:lang w:val="pt-PT"/>
+        </w:rPr>
+        <w:t xml:space="preserve">Os empregados </w:t>
+      </w:r>
+      <w:r>
+        <w:rPr>
+          <w:sz w:val="28"/>
+          <w:lang w:val="pt-PT"/>
+        </w:rPr>
+        <w:t>n</w:t>
+      </w:r>
+      <w:bookmarkStart w:id="0" w:name="_GoBack"/>
+      <w:bookmarkEnd w:id="0"/>
+      <w:r>
+        <w:rPr>
+          <w:sz w:val="28"/>
+          <w:lang w:val="pt-PT"/>
+        </w:rPr>
+        <w:t>oturnos</w:t>
+      </w:r>
+      <w:r>
+        <w:rPr>
+          <w:sz w:val="28"/>
+          <w:lang w:val="pt-PT"/>
+        </w:rPr>
+        <w:t xml:space="preserve"> não podem ser de reposição especifica</w:t>
       </w:r>
     </w:p>
     <w:p>
@@ -599,15 +969,27 @@
           <w:numId w:val="1"/>
         </w:numPr>
         <w:rPr>
-          <w:lang w:val="pt-BR"/>
-        </w:rPr>
-      </w:pPr>
-      <w:r>
-        <w:rPr>
-          <w:lang w:val="pt-BR"/>
-        </w:rPr>
-        <w:t>No planograma a localização é expressa com numero de slot</w:t>
-      </w:r>
+          <w:sz w:val="28"/>
+          <w:lang w:val="pt-PT"/>
+        </w:rPr>
+      </w:pPr>
+      <w:r>
+        <w:rPr>
+          <w:sz w:val="28"/>
+          <w:lang w:val="pt-PT"/>
+        </w:rPr>
+        <w:t xml:space="preserve">No planograma a localização é expressa com numero de </w:t>
+      </w:r>
+      <w:proofErr w:type="spellStart"/>
+      <w:r>
+        <w:rPr>
+          <w:i/>
+          <w:sz w:val="28"/>
+          <w:lang w:val="pt-PT"/>
+        </w:rPr>
+        <w:t>slot</w:t>
+      </w:r>
+      <w:proofErr w:type="spellEnd"/>
     </w:p>
     <w:p>
       <w:pPr>
@@ -616,20 +998,16 @@
           <w:numId w:val="1"/>
         </w:numPr>
         <w:rPr>
-          <w:lang w:val="pt-BR"/>
-        </w:rPr>
-      </w:pPr>
-      <w:r>
-        <w:rPr>
-          <w:lang w:val="pt-BR"/>
-        </w:rPr>
-        <w:t xml:space="preserve">O lado da prateleira só pode ser esquerda </w:t>
-      </w:r>
-      <w:r>
-        <w:rPr>
-          <w:lang w:val="pt-BR"/>
-        </w:rPr>
-        <w:t>ou direita</w:t>
+          <w:sz w:val="28"/>
+          <w:lang w:val="pt-PT"/>
+        </w:rPr>
+      </w:pPr>
+      <w:r>
+        <w:rPr>
+          <w:sz w:val="28"/>
+          <w:lang w:val="pt-PT"/>
+        </w:rPr>
+        <w:t>O lado da prateleira só pode ser esquerda ou direita</w:t>
       </w:r>
     </w:p>
     <w:p>
@@ -639,15 +1017,163 @@
           <w:numId w:val="1"/>
         </w:numPr>
         <w:rPr>
-          <w:lang w:val="pt-BR"/>
-        </w:rPr>
-      </w:pPr>
-      <w:r>
-        <w:rPr>
-          <w:lang w:val="pt-BR"/>
-        </w:rPr>
-        <w:t>A altura da prateleira só poder ser chão, médio ou superior</w:t>
-      </w:r>
+          <w:sz w:val="28"/>
+          <w:lang w:val="pt-PT"/>
+        </w:rPr>
+      </w:pPr>
+      <w:r>
+        <w:rPr>
+          <w:sz w:val="28"/>
+          <w:lang w:val="pt-PT"/>
+        </w:rPr>
+        <w:t xml:space="preserve">A altura </w:t>
+      </w:r>
+      <w:proofErr w:type="gramStart"/>
+      <w:r>
+        <w:rPr>
+          <w:sz w:val="28"/>
+          <w:lang w:val="pt-PT"/>
+        </w:rPr>
+        <w:t>da</w:t>
+      </w:r>
+      <w:proofErr w:type="gramEnd"/>
+      <w:r>
+        <w:rPr>
+          <w:sz w:val="28"/>
+          <w:lang w:val="pt-PT"/>
+        </w:rPr>
+        <w:t xml:space="preserve"> prateleira só poder ser chão, médio ou superior</w:t>
+      </w:r>
+    </w:p>
+    <w:p>
+      <w:pPr>
+        <w:numPr>
+          <w:ilvl w:val="0"/>
+          <w:numId w:val="1"/>
+        </w:numPr>
+        <w:rPr>
+          <w:sz w:val="28"/>
+          <w:lang w:val="pt-PT"/>
+        </w:rPr>
+      </w:pPr>
+      <w:r>
+        <w:rPr>
+          <w:sz w:val="28"/>
+          <w:lang w:val="pt-PT"/>
+        </w:rPr>
+        <w:t>Produtos da mesma categoria estão guardados na mesma prateleira</w:t>
+      </w:r>
+    </w:p>
+    <w:p>
+      <w:pPr>
+        <w:numPr>
+          <w:ilvl w:val="0"/>
+          <w:numId w:val="1"/>
+        </w:numPr>
+        <w:rPr>
+          <w:sz w:val="28"/>
+          <w:lang w:val="pt-PT"/>
+        </w:rPr>
+      </w:pPr>
+      <w:r>
+        <w:rPr>
+          <w:sz w:val="28"/>
+          <w:lang w:val="pt-PT"/>
+        </w:rPr>
+        <w:t>Uma reposição não pode ter mais unidades do que aquelas que estão previstas no planograma</w:t>
+      </w:r>
+    </w:p>
+    <w:p>
+      <w:pPr>
+        <w:rPr>
+          <w:sz w:val="28"/>
+          <w:lang w:val="pt-PT"/>
+        </w:rPr>
+      </w:pPr>
+    </w:p>
+    <w:p>
+      <w:pPr>
+        <w:rPr>
+          <w:sz w:val="28"/>
+          <w:lang w:val="pt-PT"/>
+        </w:rPr>
+      </w:pPr>
+      <w:r>
+        <w:rPr>
+          <w:sz w:val="28"/>
+          <w:lang w:val="pt-PT"/>
+        </w:rPr>
+        <w:t>Esclarecimentos Extra:</w:t>
+      </w:r>
+    </w:p>
+    <w:p>
+      <w:pPr>
+        <w:rPr>
+          <w:sz w:val="28"/>
+          <w:lang w:val="pt-PT"/>
+        </w:rPr>
+      </w:pPr>
+    </w:p>
+    <w:p>
+      <w:pPr>
+        <w:pStyle w:val="ListParagraph"/>
+        <w:numPr>
+          <w:ilvl w:val="0"/>
+          <w:numId w:val="5"/>
+        </w:numPr>
+        <w:rPr>
+          <w:sz w:val="28"/>
+          <w:lang w:val="pt-PT"/>
+        </w:rPr>
+      </w:pPr>
+      <w:r>
+        <w:rPr>
+          <w:sz w:val="28"/>
+          <w:lang w:val="pt-PT"/>
+        </w:rPr>
+        <w:t xml:space="preserve">Supomos que cada prateleira não tem o </w:t>
+      </w:r>
+      <w:proofErr w:type="spellStart"/>
+      <w:r>
+        <w:rPr>
+          <w:i/>
+          <w:sz w:val="28"/>
+          <w:lang w:val="pt-PT"/>
+        </w:rPr>
+        <w:t>slots</w:t>
+      </w:r>
+      <w:proofErr w:type="spellEnd"/>
+      <w:r>
+        <w:rPr>
+          <w:i/>
+          <w:sz w:val="28"/>
+          <w:lang w:val="pt-PT"/>
+        </w:rPr>
+        <w:t xml:space="preserve"> </w:t>
+      </w:r>
+      <w:r>
+        <w:rPr>
+          <w:sz w:val="28"/>
+          <w:lang w:val="pt-PT"/>
+        </w:rPr>
+        <w:t>repetidos.</w:t>
+      </w:r>
+    </w:p>
+    <w:p>
+      <w:pPr>
+        <w:rPr>
+          <w:sz w:val="28"/>
+          <w:lang w:val="pt-PT"/>
+        </w:rPr>
+      </w:pPr>
+    </w:p>
+    <w:p>
+      <w:pPr>
+        <w:rPr>
+          <w:sz w:val="28"/>
+          <w:lang w:val="pt-PT"/>
+        </w:rPr>
+      </w:pPr>
     </w:p>
     <w:sectPr>
       <w:pgSz w:w="11906" w:h="16838"/>
@@ -663,6 +1189,208 @@
 <file path=word/numbering.xml><?xml version="1.0" encoding="utf-8"?>
 <w:numbering xmlns:wpc="http://schemas.microsoft.com/office/word/2010/wordprocessingCanvas" xmlns:mo="http://schemas.microsoft.com/office/mac/office/2008/main" xmlns:mc="http://schemas.openxmlformats.org/markup-compatibility/2006" xmlns:mv="urn:schemas-microsoft-com:mac:vml" xmlns:o="urn:schemas-microsoft-com:office:office" xmlns:r="http://schemas.openxmlformats.org/officeDocument/2006/relationships" xmlns:m="http://schemas.openxmlformats.org/officeDocument/2006/math" xmlns:v="urn:schemas-microsoft-com:vml" xmlns:wp14="http://schemas.microsoft.com/office/word/2010/wordprocessingDrawing" xmlns:wp="http://schemas.openxmlformats.org/drawingml/2006/wordprocessingDrawing" xmlns:w10="urn:schemas-microsoft-com:office:word" xmlns:w="http://schemas.openxmlformats.org/wordprocessingml/2006/main" xmlns:w14="http://schemas.microsoft.com/office/word/2010/wordml" xmlns:w15="http://schemas.microsoft.com/office/word/2012/wordml" xmlns:wpg="http://schemas.microsoft.com/office/word/2010/wordprocessingGroup" xmlns:wpi="http://schemas.microsoft.com/office/word/2010/wordprocessingInk" xmlns:wne="http://schemas.microsoft.com/office/word/2006/wordml" xmlns:wps="http://schemas.microsoft.com/office/word/2010/wordprocessingShape" mc:Ignorable="w14 w15 wp14">
   <w:abstractNum w:abstractNumId="0">
+    <w:nsid w:val="1ABB4031"/>
+    <w:multiLevelType w:val="hybridMultilevel"/>
+    <w:tmpl w:val="9E70CFA0"/>
+    <w:lvl w:ilvl="0" w:tplc="08090001">
+      <w:start w:val="1"/>
+      <w:numFmt w:val="bullet"/>
+      <w:lvlText w:val=""/>
+      <w:lvlJc w:val="left"/>
+      <w:pPr>
+        <w:ind w:left="720" w:hanging="360"/>
+      </w:pPr>
+      <w:rPr>
+        <w:rFonts w:ascii="Symbol" w:hAnsi="Symbol" w:hint="default"/>
+      </w:rPr>
+    </w:lvl>
+    <w:lvl w:ilvl="1" w:tplc="08090003" w:tentative="1">
+      <w:start w:val="1"/>
+      <w:numFmt w:val="bullet"/>
+      <w:lvlText w:val="o"/>
+      <w:lvlJc w:val="left"/>
+      <w:pPr>
+        <w:ind w:left="1440" w:hanging="360"/>
+      </w:pPr>
+      <w:rPr>
+        <w:rFonts w:ascii="Courier New" w:hAnsi="Courier New" w:cs="Courier New" w:hint="default"/>
+      </w:rPr>
+    </w:lvl>
+    <w:lvl w:ilvl="2" w:tplc="08090005" w:tentative="1">
+      <w:start w:val="1"/>
+      <w:numFmt w:val="bullet"/>
+      <w:lvlText w:val=""/>
+      <w:lvlJc w:val="left"/>
+      <w:pPr>
+        <w:ind w:left="2160" w:hanging="360"/>
+      </w:pPr>
+      <w:rPr>
+        <w:rFonts w:ascii="Wingdings" w:hAnsi="Wingdings" w:hint="default"/>
+      </w:rPr>
+    </w:lvl>
+    <w:lvl w:ilvl="3" w:tplc="08090001" w:tentative="1">
+      <w:start w:val="1"/>
+      <w:numFmt w:val="bullet"/>
+      <w:lvlText w:val=""/>
+      <w:lvlJc w:val="left"/>
+      <w:pPr>
+        <w:ind w:left="2880" w:hanging="360"/>
+      </w:pPr>
+      <w:rPr>
+        <w:rFonts w:ascii="Symbol" w:hAnsi="Symbol" w:hint="default"/>
+      </w:rPr>
+    </w:lvl>
+    <w:lvl w:ilvl="4" w:tplc="08090003" w:tentative="1">
+      <w:start w:val="1"/>
+      <w:numFmt w:val="bullet"/>
+      <w:lvlText w:val="o"/>
+      <w:lvlJc w:val="left"/>
+      <w:pPr>
+        <w:ind w:left="3600" w:hanging="360"/>
+      </w:pPr>
+      <w:rPr>
+        <w:rFonts w:ascii="Courier New" w:hAnsi="Courier New" w:cs="Courier New" w:hint="default"/>
+      </w:rPr>
+    </w:lvl>
+    <w:lvl w:ilvl="5" w:tplc="08090005" w:tentative="1">
+      <w:start w:val="1"/>
+      <w:numFmt w:val="bullet"/>
+      <w:lvlText w:val=""/>
+      <w:lvlJc w:val="left"/>
+      <w:pPr>
+        <w:ind w:left="4320" w:hanging="360"/>
+      </w:pPr>
+      <w:rPr>
+        <w:rFonts w:ascii="Wingdings" w:hAnsi="Wingdings" w:hint="default"/>
+      </w:rPr>
+    </w:lvl>
+    <w:lvl w:ilvl="6" w:tplc="08090001" w:tentative="1">
+      <w:start w:val="1"/>
+      <w:numFmt w:val="bullet"/>
+      <w:lvlText w:val=""/>
+      <w:lvlJc w:val="left"/>
+      <w:pPr>
+        <w:ind w:left="5040" w:hanging="360"/>
+      </w:pPr>
+      <w:rPr>
+        <w:rFonts w:ascii="Symbol" w:hAnsi="Symbol" w:hint="default"/>
+      </w:rPr>
+    </w:lvl>
+    <w:lvl w:ilvl="7" w:tplc="08090003" w:tentative="1">
+      <w:start w:val="1"/>
+      <w:numFmt w:val="bullet"/>
+      <w:lvlText w:val="o"/>
+      <w:lvlJc w:val="left"/>
+      <w:pPr>
+        <w:ind w:left="5760" w:hanging="360"/>
+      </w:pPr>
+      <w:rPr>
+        <w:rFonts w:ascii="Courier New" w:hAnsi="Courier New" w:cs="Courier New" w:hint="default"/>
+      </w:rPr>
+    </w:lvl>
+    <w:lvl w:ilvl="8" w:tplc="08090005" w:tentative="1">
+      <w:start w:val="1"/>
+      <w:numFmt w:val="bullet"/>
+      <w:lvlText w:val=""/>
+      <w:lvlJc w:val="left"/>
+      <w:pPr>
+        <w:ind w:left="6480" w:hanging="360"/>
+      </w:pPr>
+      <w:rPr>
+        <w:rFonts w:ascii="Wingdings" w:hAnsi="Wingdings" w:hint="default"/>
+      </w:rPr>
+    </w:lvl>
+  </w:abstractNum>
+  <w:abstractNum w:abstractNumId="1">
+    <w:nsid w:val="1FC9264A"/>
+    <w:multiLevelType w:val="hybridMultilevel"/>
+    <w:tmpl w:val="196A5A88"/>
+    <w:lvl w:ilvl="0" w:tplc="08090001">
+      <w:start w:val="1"/>
+      <w:numFmt w:val="bullet"/>
+      <w:lvlText w:val=""/>
+      <w:lvlJc w:val="left"/>
+      <w:pPr>
+        <w:ind w:left="720" w:hanging="360"/>
+      </w:pPr>
+      <w:rPr>
+        <w:rFonts w:ascii="Symbol" w:hAnsi="Symbol" w:hint="default"/>
+      </w:rPr>
+    </w:lvl>
+    <w:lvl w:ilvl="1" w:tplc="08090019" w:tentative="1">
+      <w:start w:val="1"/>
+      <w:numFmt w:val="lowerLetter"/>
+      <w:lvlText w:val="%2."/>
+      <w:lvlJc w:val="left"/>
+      <w:pPr>
+        <w:ind w:left="1440" w:hanging="360"/>
+      </w:pPr>
+    </w:lvl>
+    <w:lvl w:ilvl="2" w:tplc="0809001B" w:tentative="1">
+      <w:start w:val="1"/>
+      <w:numFmt w:val="lowerRoman"/>
+      <w:lvlText w:val="%3."/>
+      <w:lvlJc w:val="right"/>
+      <w:pPr>
+        <w:ind w:left="2160" w:hanging="180"/>
+      </w:pPr>
+    </w:lvl>
+    <w:lvl w:ilvl="3" w:tplc="0809000F" w:tentative="1">
+      <w:start w:val="1"/>
+      <w:numFmt w:val="decimal"/>
+      <w:lvlText w:val="%4."/>
+      <w:lvlJc w:val="left"/>
+      <w:pPr>
+        <w:ind w:left="2880" w:hanging="360"/>
+      </w:pPr>
+    </w:lvl>
+    <w:lvl w:ilvl="4" w:tplc="08090019" w:tentative="1">
+      <w:start w:val="1"/>
+      <w:numFmt w:val="lowerLetter"/>
+      <w:lvlText w:val="%5."/>
+      <w:lvlJc w:val="left"/>
+      <w:pPr>
+        <w:ind w:left="3600" w:hanging="360"/>
+      </w:pPr>
+    </w:lvl>
+    <w:lvl w:ilvl="5" w:tplc="0809001B" w:tentative="1">
+      <w:start w:val="1"/>
+      <w:numFmt w:val="lowerRoman"/>
+      <w:lvlText w:val="%6."/>
+      <w:lvlJc w:val="right"/>
+      <w:pPr>
+        <w:ind w:left="4320" w:hanging="180"/>
+      </w:pPr>
+    </w:lvl>
+    <w:lvl w:ilvl="6" w:tplc="0809000F" w:tentative="1">
+      <w:start w:val="1"/>
+      <w:numFmt w:val="decimal"/>
+      <w:lvlText w:val="%7."/>
+      <w:lvlJc w:val="left"/>
+      <w:pPr>
+        <w:ind w:left="5040" w:hanging="360"/>
+      </w:pPr>
+    </w:lvl>
+    <w:lvl w:ilvl="7" w:tplc="08090019" w:tentative="1">
+      <w:start w:val="1"/>
+      <w:numFmt w:val="lowerLetter"/>
+      <w:lvlText w:val="%8."/>
+      <w:lvlJc w:val="left"/>
+      <w:pPr>
+        <w:ind w:left="5760" w:hanging="360"/>
+      </w:pPr>
+    </w:lvl>
+    <w:lvl w:ilvl="8" w:tplc="0809001B" w:tentative="1">
+      <w:start w:val="1"/>
+      <w:numFmt w:val="lowerRoman"/>
+      <w:lvlText w:val="%9."/>
+      <w:lvlJc w:val="right"/>
+      <w:pPr>
+        <w:ind w:left="6480" w:hanging="180"/>
+      </w:pPr>
+    </w:lvl>
+  </w:abstractNum>
+  <w:abstractNum w:abstractNumId="2">
     <w:nsid w:val="3A7F5793"/>
     <w:multiLevelType w:val="multilevel"/>
     <w:tmpl w:val="E4762668"/>
@@ -784,7 +1512,7 @@
       </w:pPr>
     </w:lvl>
   </w:abstractNum>
-  <w:abstractNum w:abstractNumId="1">
+  <w:abstractNum w:abstractNumId="3">
     <w:nsid w:val="41EB1BED"/>
     <w:multiLevelType w:val="multilevel"/>
     <w:tmpl w:val="FBBE6F2C"/>
@@ -924,10 +1652,105 @@
       </w:rPr>
     </w:lvl>
   </w:abstractNum>
+  <w:abstractNum w:abstractNumId="4">
+    <w:nsid w:val="580339CE"/>
+    <w:multiLevelType w:val="hybridMultilevel"/>
+    <w:tmpl w:val="BAD63A24"/>
+    <w:lvl w:ilvl="0" w:tplc="0809000F">
+      <w:start w:val="1"/>
+      <w:numFmt w:val="decimal"/>
+      <w:lvlText w:val="%1."/>
+      <w:lvlJc w:val="left"/>
+      <w:pPr>
+        <w:ind w:left="720" w:hanging="360"/>
+      </w:pPr>
+    </w:lvl>
+    <w:lvl w:ilvl="1" w:tplc="08090019" w:tentative="1">
+      <w:start w:val="1"/>
+      <w:numFmt w:val="lowerLetter"/>
+      <w:lvlText w:val="%2."/>
+      <w:lvlJc w:val="left"/>
+      <w:pPr>
+        <w:ind w:left="1440" w:hanging="360"/>
+      </w:pPr>
+    </w:lvl>
+    <w:lvl w:ilvl="2" w:tplc="0809001B" w:tentative="1">
+      <w:start w:val="1"/>
+      <w:numFmt w:val="lowerRoman"/>
+      <w:lvlText w:val="%3."/>
+      <w:lvlJc w:val="right"/>
+      <w:pPr>
+        <w:ind w:left="2160" w:hanging="180"/>
+      </w:pPr>
+    </w:lvl>
+    <w:lvl w:ilvl="3" w:tplc="0809000F" w:tentative="1">
+      <w:start w:val="1"/>
+      <w:numFmt w:val="decimal"/>
+      <w:lvlText w:val="%4."/>
+      <w:lvlJc w:val="left"/>
+      <w:pPr>
+        <w:ind w:left="2880" w:hanging="360"/>
+      </w:pPr>
+    </w:lvl>
+    <w:lvl w:ilvl="4" w:tplc="08090019" w:tentative="1">
+      <w:start w:val="1"/>
+      <w:numFmt w:val="lowerLetter"/>
+      <w:lvlText w:val="%5."/>
+      <w:lvlJc w:val="left"/>
+      <w:pPr>
+        <w:ind w:left="3600" w:hanging="360"/>
+      </w:pPr>
+    </w:lvl>
+    <w:lvl w:ilvl="5" w:tplc="0809001B" w:tentative="1">
+      <w:start w:val="1"/>
+      <w:numFmt w:val="lowerRoman"/>
+      <w:lvlText w:val="%6."/>
+      <w:lvlJc w:val="right"/>
+      <w:pPr>
+        <w:ind w:left="4320" w:hanging="180"/>
+      </w:pPr>
+    </w:lvl>
+    <w:lvl w:ilvl="6" w:tplc="0809000F" w:tentative="1">
+      <w:start w:val="1"/>
+      <w:numFmt w:val="decimal"/>
+      <w:lvlText w:val="%7."/>
+      <w:lvlJc w:val="left"/>
+      <w:pPr>
+        <w:ind w:left="5040" w:hanging="360"/>
+      </w:pPr>
+    </w:lvl>
+    <w:lvl w:ilvl="7" w:tplc="08090019" w:tentative="1">
+      <w:start w:val="1"/>
+      <w:numFmt w:val="lowerLetter"/>
+      <w:lvlText w:val="%8."/>
+      <w:lvlJc w:val="left"/>
+      <w:pPr>
+        <w:ind w:left="5760" w:hanging="360"/>
+      </w:pPr>
+    </w:lvl>
+    <w:lvl w:ilvl="8" w:tplc="0809001B" w:tentative="1">
+      <w:start w:val="1"/>
+      <w:numFmt w:val="lowerRoman"/>
+      <w:lvlText w:val="%9."/>
+      <w:lvlJc w:val="right"/>
+      <w:pPr>
+        <w:ind w:left="6480" w:hanging="180"/>
+      </w:pPr>
+    </w:lvl>
+  </w:abstractNum>
   <w:num w:numId="1">
+    <w:abstractNumId w:val="3"/>
+  </w:num>
+  <w:num w:numId="2">
+    <w:abstractNumId w:val="2"/>
+  </w:num>
+  <w:num w:numId="3">
+    <w:abstractNumId w:val="4"/>
+  </w:num>
+  <w:num w:numId="4">
     <w:abstractNumId w:val="1"/>
   </w:num>
-  <w:num w:numId="2">
+  <w:num w:numId="5">
     <w:abstractNumId w:val="0"/>
   </w:num>
 </w:numbering>
@@ -1459,6 +2282,17 @@
       </w:tabs>
     </w:pPr>
   </w:style>
+  <w:style w:type="paragraph" w:styleId="ListParagraph">
+    <w:name w:val="List Paragraph"/>
+    <w:basedOn w:val="Normal"/>
+    <w:uiPriority w:val="34"/>
+    <w:qFormat/>
+    <w:rsid w:val="00B34AF8"/>
+    <w:pPr>
+      <w:ind w:left="720"/>
+      <w:contextualSpacing/>
+    </w:pPr>
+  </w:style>
 </w:styles>
 </file>
 

</xml_diff>